<commit_message>
Finished Developer Template for Week One
Finished Developer Template for Week One added what methods to write in
our version 1.0
</commit_message>
<xml_diff>
--- a/role_Developer_template.docx
+++ b/role_Developer_template.docx
@@ -1122,7 +1122,7 @@
           <w:rtl w:val="0"/>
         </w:rPr>
         <w:tab/>
-        <w:t>Begin login page.</w:t>
+        <w:t>Begin coding the login page of the app.</w:t>
       </w:r>
     </w:p>
     <w:p>
@@ -1177,6 +1177,1619 @@
         </w:rPr>
         <w:tab/>
         <w:t>Researching android development.</w:t>
+      </w:r>
+    </w:p>
+    <w:p>
+      <w:pPr>
+        <w:pStyle w:val="Body 2"/>
+        <w:tabs>
+          <w:tab w:val="left" w:pos="360"/>
+        </w:tabs>
+        <w:rPr>
+          <w:rtl w:val="0"/>
+        </w:rPr>
+      </w:pPr>
+      <w:r>
+        <w:rPr>
+          <w:rtl w:val="0"/>
+        </w:rPr>
+        <w:tab/>
+        <w:t>Login Page</w:t>
+      </w:r>
+    </w:p>
+    <w:p>
+      <w:pPr>
+        <w:pStyle w:val="Body 2"/>
+        <w:tabs>
+          <w:tab w:val="left" w:pos="360"/>
+        </w:tabs>
+        <w:rPr>
+          <w:rtl w:val="0"/>
+        </w:rPr>
+      </w:pPr>
+      <w:r>
+        <w:rPr>
+          <w:rtl w:val="0"/>
+        </w:rPr>
+        <w:tab/>
+        <w:tab/>
+        <w:t>Methods:</w:t>
+      </w:r>
+    </w:p>
+    <w:p>
+      <w:pPr>
+        <w:pStyle w:val="Body 2"/>
+        <w:tabs>
+          <w:tab w:val="left" w:pos="360"/>
+        </w:tabs>
+        <w:rPr>
+          <w:rtl w:val="0"/>
+        </w:rPr>
+      </w:pPr>
+      <w:r>
+        <w:rPr>
+          <w:rtl w:val="0"/>
+        </w:rPr>
+        <w:tab/>
+        <w:tab/>
+        <w:tab/>
+        <w:t>- confirmUserId</w:t>
+      </w:r>
+    </w:p>
+    <w:p>
+      <w:pPr>
+        <w:pStyle w:val="Body 2"/>
+        <w:tabs>
+          <w:tab w:val="left" w:pos="360"/>
+        </w:tabs>
+        <w:rPr>
+          <w:rtl w:val="0"/>
+        </w:rPr>
+      </w:pPr>
+      <w:r>
+        <w:rPr>
+          <w:rtl w:val="0"/>
+        </w:rPr>
+        <w:tab/>
+        <w:tab/>
+        <w:tab/>
+        <w:t>- confirmPassword</w:t>
+      </w:r>
+    </w:p>
+    <w:p>
+      <w:pPr>
+        <w:pStyle w:val="Body 2"/>
+        <w:tabs>
+          <w:tab w:val="left" w:pos="360"/>
+        </w:tabs>
+        <w:rPr>
+          <w:rtl w:val="0"/>
+        </w:rPr>
+      </w:pPr>
+      <w:r>
+        <w:rPr>
+          <w:rtl w:val="0"/>
+        </w:rPr>
+        <w:tab/>
+        <w:tab/>
+        <w:tab/>
+        <w:t>- isLoginPressed</w:t>
+      </w:r>
+    </w:p>
+    <w:p>
+      <w:pPr>
+        <w:pStyle w:val="Body 2"/>
+        <w:tabs>
+          <w:tab w:val="left" w:pos="360"/>
+        </w:tabs>
+        <w:rPr>
+          <w:rtl w:val="0"/>
+        </w:rPr>
+      </w:pPr>
+      <w:r>
+        <w:rPr>
+          <w:rtl w:val="0"/>
+        </w:rPr>
+        <w:tab/>
+        <w:tab/>
+        <w:tab/>
+        <w:t>- isSignUpPressed</w:t>
+      </w:r>
+    </w:p>
+    <w:p>
+      <w:pPr>
+        <w:pStyle w:val="Body 2"/>
+        <w:tabs>
+          <w:tab w:val="left" w:pos="360"/>
+        </w:tabs>
+        <w:rPr>
+          <w:rtl w:val="0"/>
+        </w:rPr>
+      </w:pPr>
+      <w:r>
+        <w:rPr>
+          <w:rtl w:val="0"/>
+        </w:rPr>
+        <w:tab/>
+        <w:tab/>
+        <w:tab/>
+        <w:t>- isForgotPasswordPressed</w:t>
+      </w:r>
+    </w:p>
+    <w:p>
+      <w:pPr>
+        <w:pStyle w:val="Body 2"/>
+        <w:tabs>
+          <w:tab w:val="left" w:pos="360"/>
+        </w:tabs>
+        <w:rPr>
+          <w:rtl w:val="0"/>
+        </w:rPr>
+      </w:pPr>
+      <w:r>
+        <w:rPr>
+          <w:rtl w:val="0"/>
+        </w:rPr>
+        <w:tab/>
+        <w:t>Sign Up Page</w:t>
+      </w:r>
+    </w:p>
+    <w:p>
+      <w:pPr>
+        <w:pStyle w:val="Body 2"/>
+        <w:tabs>
+          <w:tab w:val="left" w:pos="360"/>
+        </w:tabs>
+        <w:rPr>
+          <w:rtl w:val="0"/>
+        </w:rPr>
+      </w:pPr>
+      <w:r>
+        <w:rPr>
+          <w:rtl w:val="0"/>
+        </w:rPr>
+        <w:tab/>
+        <w:tab/>
+        <w:t>Methods:</w:t>
+      </w:r>
+    </w:p>
+    <w:p>
+      <w:pPr>
+        <w:pStyle w:val="Body 2"/>
+        <w:tabs>
+          <w:tab w:val="left" w:pos="360"/>
+        </w:tabs>
+        <w:rPr>
+          <w:rtl w:val="0"/>
+        </w:rPr>
+      </w:pPr>
+      <w:r>
+        <w:rPr>
+          <w:rtl w:val="0"/>
+        </w:rPr>
+        <w:tab/>
+        <w:tab/>
+        <w:tab/>
+        <w:t>- getUserName</w:t>
+      </w:r>
+    </w:p>
+    <w:p>
+      <w:pPr>
+        <w:pStyle w:val="Body 2"/>
+        <w:tabs>
+          <w:tab w:val="left" w:pos="360"/>
+        </w:tabs>
+        <w:rPr>
+          <w:rtl w:val="0"/>
+        </w:rPr>
+      </w:pPr>
+      <w:r>
+        <w:rPr>
+          <w:rtl w:val="0"/>
+        </w:rPr>
+        <w:tab/>
+        <w:tab/>
+        <w:tab/>
+        <w:t>- getUserDOB</w:t>
+      </w:r>
+    </w:p>
+    <w:p>
+      <w:pPr>
+        <w:pStyle w:val="Body 2"/>
+        <w:tabs>
+          <w:tab w:val="left" w:pos="360"/>
+        </w:tabs>
+        <w:rPr>
+          <w:rtl w:val="0"/>
+        </w:rPr>
+      </w:pPr>
+      <w:r>
+        <w:rPr>
+          <w:rtl w:val="0"/>
+        </w:rPr>
+        <w:tab/>
+        <w:tab/>
+        <w:tab/>
+        <w:t>- getUserEmail</w:t>
+      </w:r>
+    </w:p>
+    <w:p>
+      <w:pPr>
+        <w:pStyle w:val="Body 2"/>
+        <w:tabs>
+          <w:tab w:val="left" w:pos="360"/>
+        </w:tabs>
+        <w:rPr>
+          <w:rtl w:val="0"/>
+        </w:rPr>
+      </w:pPr>
+      <w:r>
+        <w:rPr>
+          <w:rtl w:val="0"/>
+        </w:rPr>
+        <w:tab/>
+        <w:tab/>
+        <w:tab/>
+        <w:t>- getUserAccountType</w:t>
+      </w:r>
+    </w:p>
+    <w:p>
+      <w:pPr>
+        <w:pStyle w:val="Body 2"/>
+        <w:tabs>
+          <w:tab w:val="left" w:pos="360"/>
+        </w:tabs>
+        <w:rPr>
+          <w:rtl w:val="0"/>
+        </w:rPr>
+      </w:pPr>
+      <w:r>
+        <w:rPr>
+          <w:rtl w:val="0"/>
+        </w:rPr>
+        <w:tab/>
+        <w:tab/>
+        <w:tab/>
+        <w:t>- getUserID</w:t>
+      </w:r>
+    </w:p>
+    <w:p>
+      <w:pPr>
+        <w:pStyle w:val="Body 2"/>
+        <w:tabs>
+          <w:tab w:val="left" w:pos="360"/>
+        </w:tabs>
+        <w:rPr>
+          <w:rtl w:val="0"/>
+        </w:rPr>
+      </w:pPr>
+      <w:r>
+        <w:rPr>
+          <w:rtl w:val="0"/>
+        </w:rPr>
+        <w:tab/>
+        <w:tab/>
+        <w:tab/>
+        <w:t>- getUserPassword</w:t>
+      </w:r>
+    </w:p>
+    <w:p>
+      <w:pPr>
+        <w:pStyle w:val="Body 2"/>
+        <w:tabs>
+          <w:tab w:val="left" w:pos="360"/>
+        </w:tabs>
+        <w:rPr>
+          <w:rtl w:val="0"/>
+        </w:rPr>
+      </w:pPr>
+      <w:r>
+        <w:rPr>
+          <w:rtl w:val="0"/>
+        </w:rPr>
+        <w:tab/>
+        <w:tab/>
+        <w:tab/>
+        <w:t>- isCreateAccountPressed</w:t>
+      </w:r>
+    </w:p>
+    <w:p>
+      <w:pPr>
+        <w:pStyle w:val="Body 2"/>
+        <w:tabs>
+          <w:tab w:val="left" w:pos="360"/>
+        </w:tabs>
+        <w:rPr>
+          <w:rtl w:val="0"/>
+        </w:rPr>
+      </w:pPr>
+      <w:r>
+        <w:rPr>
+          <w:rtl w:val="0"/>
+          <w:lang w:val="en-US"/>
+        </w:rPr>
+        <w:t>Forgot Password Page</w:t>
+      </w:r>
+    </w:p>
+    <w:p>
+      <w:pPr>
+        <w:pStyle w:val="Body 2"/>
+        <w:tabs>
+          <w:tab w:val="left" w:pos="360"/>
+        </w:tabs>
+        <w:rPr>
+          <w:rtl w:val="0"/>
+        </w:rPr>
+      </w:pPr>
+      <w:r>
+        <w:rPr>
+          <w:rtl w:val="0"/>
+        </w:rPr>
+        <w:tab/>
+        <w:tab/>
+        <w:t>Methods:</w:t>
+      </w:r>
+    </w:p>
+    <w:p>
+      <w:pPr>
+        <w:pStyle w:val="Body 2"/>
+        <w:tabs>
+          <w:tab w:val="left" w:pos="360"/>
+        </w:tabs>
+        <w:rPr>
+          <w:rtl w:val="0"/>
+        </w:rPr>
+      </w:pPr>
+      <w:r>
+        <w:rPr>
+          <w:rtl w:val="0"/>
+        </w:rPr>
+        <w:tab/>
+        <w:tab/>
+        <w:tab/>
+        <w:t>- getUserName</w:t>
+      </w:r>
+    </w:p>
+    <w:p>
+      <w:pPr>
+        <w:pStyle w:val="Body 2"/>
+        <w:tabs>
+          <w:tab w:val="left" w:pos="360"/>
+        </w:tabs>
+        <w:rPr>
+          <w:rtl w:val="0"/>
+        </w:rPr>
+      </w:pPr>
+      <w:r>
+        <w:rPr>
+          <w:rtl w:val="0"/>
+        </w:rPr>
+        <w:tab/>
+        <w:tab/>
+        <w:tab/>
+        <w:t>- getUserEmail</w:t>
+      </w:r>
+    </w:p>
+    <w:p>
+      <w:pPr>
+        <w:pStyle w:val="Body 2"/>
+        <w:tabs>
+          <w:tab w:val="left" w:pos="360"/>
+        </w:tabs>
+        <w:rPr>
+          <w:rtl w:val="0"/>
+        </w:rPr>
+      </w:pPr>
+      <w:r>
+        <w:rPr>
+          <w:rtl w:val="0"/>
+        </w:rPr>
+        <w:tab/>
+        <w:tab/>
+        <w:tab/>
+        <w:t>- getUserID</w:t>
+      </w:r>
+    </w:p>
+    <w:p>
+      <w:pPr>
+        <w:pStyle w:val="Body 2"/>
+        <w:tabs>
+          <w:tab w:val="left" w:pos="360"/>
+        </w:tabs>
+        <w:rPr>
+          <w:rtl w:val="0"/>
+        </w:rPr>
+      </w:pPr>
+      <w:r>
+        <w:rPr>
+          <w:rtl w:val="0"/>
+          <w:lang w:val="en-US"/>
+        </w:rPr>
+        <w:t>Account Login</w:t>
+      </w:r>
+    </w:p>
+    <w:p>
+      <w:pPr>
+        <w:pStyle w:val="Body 2"/>
+        <w:tabs>
+          <w:tab w:val="left" w:pos="360"/>
+        </w:tabs>
+        <w:rPr>
+          <w:rtl w:val="0"/>
+        </w:rPr>
+      </w:pPr>
+      <w:r>
+        <w:rPr>
+          <w:rtl w:val="0"/>
+        </w:rPr>
+        <w:tab/>
+        <w:tab/>
+        <w:t>Methods:</w:t>
+      </w:r>
+    </w:p>
+    <w:p>
+      <w:pPr>
+        <w:pStyle w:val="Body 2"/>
+        <w:tabs>
+          <w:tab w:val="left" w:pos="360"/>
+        </w:tabs>
+        <w:rPr>
+          <w:rtl w:val="0"/>
+        </w:rPr>
+      </w:pPr>
+      <w:r>
+        <w:rPr>
+          <w:rtl w:val="0"/>
+        </w:rPr>
+        <w:tab/>
+        <w:tab/>
+        <w:tab/>
+        <w:t>- isCreateNewAccountPressed</w:t>
+      </w:r>
+    </w:p>
+    <w:p>
+      <w:pPr>
+        <w:pStyle w:val="Body 2"/>
+        <w:tabs>
+          <w:tab w:val="left" w:pos="360"/>
+        </w:tabs>
+        <w:rPr>
+          <w:rtl w:val="0"/>
+        </w:rPr>
+      </w:pPr>
+      <w:r>
+        <w:rPr>
+          <w:rtl w:val="0"/>
+        </w:rPr>
+        <w:tab/>
+        <w:tab/>
+        <w:tab/>
+        <w:t>- isLogoutPressed</w:t>
+      </w:r>
+    </w:p>
+    <w:p>
+      <w:pPr>
+        <w:pStyle w:val="Body 2"/>
+        <w:tabs>
+          <w:tab w:val="left" w:pos="360"/>
+        </w:tabs>
+        <w:rPr>
+          <w:rtl w:val="0"/>
+        </w:rPr>
+      </w:pPr>
+      <w:r>
+        <w:rPr>
+          <w:rtl w:val="0"/>
+        </w:rPr>
+        <w:tab/>
+        <w:tab/>
+        <w:tab/>
+        <w:t>- isAccountPressed</w:t>
+      </w:r>
+    </w:p>
+    <w:p>
+      <w:pPr>
+        <w:pStyle w:val="Body 2"/>
+        <w:tabs>
+          <w:tab w:val="left" w:pos="360"/>
+        </w:tabs>
+        <w:rPr>
+          <w:rtl w:val="0"/>
+        </w:rPr>
+      </w:pPr>
+      <w:r>
+        <w:rPr>
+          <w:rtl w:val="0"/>
+          <w:lang w:val="en-US"/>
+        </w:rPr>
+        <w:t>Account Information</w:t>
+      </w:r>
+    </w:p>
+    <w:p>
+      <w:pPr>
+        <w:pStyle w:val="Body 2"/>
+        <w:tabs>
+          <w:tab w:val="left" w:pos="360"/>
+        </w:tabs>
+        <w:rPr>
+          <w:rtl w:val="0"/>
+        </w:rPr>
+      </w:pPr>
+      <w:r>
+        <w:rPr>
+          <w:rtl w:val="0"/>
+        </w:rPr>
+        <w:tab/>
+        <w:tab/>
+        <w:t>Methods:</w:t>
+      </w:r>
+    </w:p>
+    <w:p>
+      <w:pPr>
+        <w:pStyle w:val="Body 2"/>
+        <w:tabs>
+          <w:tab w:val="left" w:pos="360"/>
+        </w:tabs>
+        <w:rPr>
+          <w:rtl w:val="0"/>
+        </w:rPr>
+      </w:pPr>
+      <w:r>
+        <w:rPr>
+          <w:rtl w:val="0"/>
+        </w:rPr>
+        <w:tab/>
+        <w:tab/>
+        <w:tab/>
+        <w:t>- isLogPressed</w:t>
+      </w:r>
+    </w:p>
+    <w:p>
+      <w:pPr>
+        <w:pStyle w:val="Body 2"/>
+        <w:tabs>
+          <w:tab w:val="left" w:pos="360"/>
+        </w:tabs>
+        <w:rPr>
+          <w:rtl w:val="0"/>
+        </w:rPr>
+      </w:pPr>
+      <w:r>
+        <w:rPr>
+          <w:rtl w:val="0"/>
+        </w:rPr>
+        <w:tab/>
+        <w:tab/>
+        <w:tab/>
+        <w:t>- isTransferPressed</w:t>
+      </w:r>
+    </w:p>
+    <w:p>
+      <w:pPr>
+        <w:pStyle w:val="Body 2"/>
+        <w:tabs>
+          <w:tab w:val="left" w:pos="360"/>
+        </w:tabs>
+        <w:rPr>
+          <w:rtl w:val="0"/>
+        </w:rPr>
+      </w:pPr>
+      <w:r>
+        <w:rPr>
+          <w:rtl w:val="0"/>
+        </w:rPr>
+        <w:tab/>
+        <w:tab/>
+        <w:tab/>
+        <w:t>- isCreditPressed</w:t>
+      </w:r>
+    </w:p>
+    <w:p>
+      <w:pPr>
+        <w:pStyle w:val="Body 2"/>
+        <w:tabs>
+          <w:tab w:val="left" w:pos="360"/>
+        </w:tabs>
+        <w:rPr>
+          <w:rtl w:val="0"/>
+        </w:rPr>
+      </w:pPr>
+      <w:r>
+        <w:rPr>
+          <w:rtl w:val="0"/>
+        </w:rPr>
+        <w:tab/>
+        <w:tab/>
+        <w:tab/>
+        <w:t>- isDebitPressed</w:t>
+      </w:r>
+    </w:p>
+    <w:p>
+      <w:pPr>
+        <w:pStyle w:val="Body 2"/>
+        <w:tabs>
+          <w:tab w:val="left" w:pos="360"/>
+        </w:tabs>
+        <w:rPr>
+          <w:rtl w:val="0"/>
+        </w:rPr>
+      </w:pPr>
+      <w:r>
+        <w:rPr>
+          <w:rtl w:val="0"/>
+        </w:rPr>
+        <w:tab/>
+        <w:tab/>
+        <w:tab/>
+        <w:t>- isWirePressed</w:t>
+      </w:r>
+    </w:p>
+    <w:p>
+      <w:pPr>
+        <w:pStyle w:val="Body 2"/>
+        <w:tabs>
+          <w:tab w:val="left" w:pos="360"/>
+        </w:tabs>
+        <w:rPr>
+          <w:rtl w:val="0"/>
+        </w:rPr>
+      </w:pPr>
+      <w:r>
+        <w:rPr>
+          <w:rtl w:val="0"/>
+        </w:rPr>
+        <w:tab/>
+        <w:tab/>
+        <w:tab/>
+        <w:t>- isClosePressed</w:t>
+      </w:r>
+    </w:p>
+    <w:p>
+      <w:pPr>
+        <w:pStyle w:val="Body 2"/>
+        <w:tabs>
+          <w:tab w:val="left" w:pos="360"/>
+        </w:tabs>
+        <w:rPr>
+          <w:rtl w:val="0"/>
+        </w:rPr>
+      </w:pPr>
+      <w:r>
+        <w:rPr>
+          <w:rtl w:val="0"/>
+          <w:lang w:val="en-US"/>
+        </w:rPr>
+        <w:t>Account Log</w:t>
+      </w:r>
+    </w:p>
+    <w:p>
+      <w:pPr>
+        <w:pStyle w:val="Body 2"/>
+        <w:tabs>
+          <w:tab w:val="left" w:pos="360"/>
+        </w:tabs>
+        <w:rPr>
+          <w:rtl w:val="0"/>
+        </w:rPr>
+      </w:pPr>
+      <w:r>
+        <w:rPr>
+          <w:rtl w:val="0"/>
+        </w:rPr>
+        <w:tab/>
+        <w:tab/>
+        <w:t>Methods:</w:t>
+      </w:r>
+    </w:p>
+    <w:p>
+      <w:pPr>
+        <w:pStyle w:val="Body 2"/>
+        <w:tabs>
+          <w:tab w:val="left" w:pos="360"/>
+        </w:tabs>
+        <w:rPr>
+          <w:rtl w:val="0"/>
+        </w:rPr>
+      </w:pPr>
+      <w:r>
+        <w:rPr>
+          <w:rtl w:val="0"/>
+        </w:rPr>
+        <w:tab/>
+        <w:tab/>
+        <w:t xml:space="preserve"> </w:t>
+        <w:tab/>
+        <w:t>- getHistoryLog</w:t>
+      </w:r>
+    </w:p>
+    <w:p>
+      <w:pPr>
+        <w:pStyle w:val="Body 2"/>
+        <w:tabs>
+          <w:tab w:val="left" w:pos="360"/>
+        </w:tabs>
+        <w:rPr>
+          <w:rtl w:val="0"/>
+        </w:rPr>
+      </w:pPr>
+      <w:r>
+        <w:rPr>
+          <w:rtl w:val="0"/>
+          <w:lang w:val="en-US"/>
+        </w:rPr>
+        <w:t>Transfer</w:t>
+      </w:r>
+    </w:p>
+    <w:p>
+      <w:pPr>
+        <w:pStyle w:val="Body 2"/>
+        <w:tabs>
+          <w:tab w:val="left" w:pos="360"/>
+        </w:tabs>
+        <w:rPr>
+          <w:rtl w:val="0"/>
+        </w:rPr>
+      </w:pPr>
+      <w:r>
+        <w:rPr>
+          <w:rtl w:val="0"/>
+        </w:rPr>
+        <w:tab/>
+        <w:tab/>
+        <w:t>Methods:</w:t>
+      </w:r>
+    </w:p>
+    <w:p>
+      <w:pPr>
+        <w:pStyle w:val="Body 2"/>
+        <w:tabs>
+          <w:tab w:val="left" w:pos="360"/>
+        </w:tabs>
+        <w:rPr>
+          <w:rtl w:val="0"/>
+        </w:rPr>
+      </w:pPr>
+      <w:r>
+        <w:rPr>
+          <w:rtl w:val="0"/>
+        </w:rPr>
+        <w:tab/>
+        <w:tab/>
+        <w:tab/>
+        <w:t>- getTransferFrom</w:t>
+      </w:r>
+    </w:p>
+    <w:p>
+      <w:pPr>
+        <w:pStyle w:val="Body 2"/>
+        <w:tabs>
+          <w:tab w:val="left" w:pos="360"/>
+        </w:tabs>
+        <w:rPr>
+          <w:rtl w:val="0"/>
+        </w:rPr>
+      </w:pPr>
+      <w:r>
+        <w:rPr>
+          <w:rtl w:val="0"/>
+        </w:rPr>
+        <w:tab/>
+        <w:tab/>
+        <w:tab/>
+        <w:t>- getTransferTo</w:t>
+      </w:r>
+    </w:p>
+    <w:p>
+      <w:pPr>
+        <w:pStyle w:val="Body 2"/>
+        <w:tabs>
+          <w:tab w:val="left" w:pos="360"/>
+        </w:tabs>
+        <w:rPr>
+          <w:rtl w:val="0"/>
+        </w:rPr>
+      </w:pPr>
+      <w:r>
+        <w:rPr>
+          <w:rtl w:val="0"/>
+        </w:rPr>
+        <w:tab/>
+        <w:tab/>
+        <w:tab/>
+        <w:t>- getTransferAmount</w:t>
+      </w:r>
+    </w:p>
+    <w:p>
+      <w:pPr>
+        <w:pStyle w:val="Body 2"/>
+        <w:tabs>
+          <w:tab w:val="left" w:pos="360"/>
+        </w:tabs>
+        <w:rPr>
+          <w:rtl w:val="0"/>
+        </w:rPr>
+      </w:pPr>
+      <w:r>
+        <w:rPr>
+          <w:rtl w:val="0"/>
+        </w:rPr>
+        <w:tab/>
+        <w:tab/>
+        <w:tab/>
+        <w:t>- isConfirmPressed</w:t>
+      </w:r>
+    </w:p>
+    <w:p>
+      <w:pPr>
+        <w:pStyle w:val="Body 2"/>
+        <w:tabs>
+          <w:tab w:val="left" w:pos="360"/>
+        </w:tabs>
+        <w:rPr>
+          <w:rtl w:val="0"/>
+        </w:rPr>
+      </w:pPr>
+      <w:r>
+        <w:rPr>
+          <w:rtl w:val="0"/>
+          <w:lang w:val="en-US"/>
+        </w:rPr>
+        <w:t>Confirm</w:t>
+      </w:r>
+    </w:p>
+    <w:p>
+      <w:pPr>
+        <w:pStyle w:val="Body 2"/>
+        <w:tabs>
+          <w:tab w:val="left" w:pos="360"/>
+        </w:tabs>
+        <w:rPr>
+          <w:rtl w:val="0"/>
+        </w:rPr>
+      </w:pPr>
+      <w:r>
+        <w:rPr>
+          <w:rtl w:val="0"/>
+        </w:rPr>
+        <w:tab/>
+        <w:tab/>
+        <w:t>Methods:</w:t>
+      </w:r>
+    </w:p>
+    <w:p>
+      <w:pPr>
+        <w:pStyle w:val="Body 2"/>
+        <w:tabs>
+          <w:tab w:val="left" w:pos="360"/>
+        </w:tabs>
+        <w:rPr>
+          <w:rtl w:val="0"/>
+        </w:rPr>
+      </w:pPr>
+      <w:r>
+        <w:rPr>
+          <w:rtl w:val="0"/>
+        </w:rPr>
+        <w:tab/>
+        <w:tab/>
+        <w:tab/>
+        <w:t>- DisplayAccountInfo</w:t>
+      </w:r>
+    </w:p>
+    <w:p>
+      <w:pPr>
+        <w:pStyle w:val="Body 2"/>
+        <w:tabs>
+          <w:tab w:val="left" w:pos="360"/>
+        </w:tabs>
+        <w:rPr>
+          <w:rtl w:val="0"/>
+        </w:rPr>
+      </w:pPr>
+      <w:r>
+        <w:rPr>
+          <w:rtl w:val="0"/>
+        </w:rPr>
+        <w:tab/>
+        <w:tab/>
+        <w:tab/>
+        <w:t>- DisplayTransferAmount</w:t>
+      </w:r>
+    </w:p>
+    <w:p>
+      <w:pPr>
+        <w:pStyle w:val="Body 2"/>
+        <w:tabs>
+          <w:tab w:val="left" w:pos="360"/>
+        </w:tabs>
+        <w:rPr>
+          <w:rtl w:val="0"/>
+        </w:rPr>
+      </w:pPr>
+      <w:r>
+        <w:rPr>
+          <w:rtl w:val="0"/>
+        </w:rPr>
+        <w:tab/>
+        <w:tab/>
+        <w:tab/>
+        <w:t>- isConfirmPressed</w:t>
+      </w:r>
+    </w:p>
+    <w:p>
+      <w:pPr>
+        <w:pStyle w:val="Body 2"/>
+        <w:tabs>
+          <w:tab w:val="left" w:pos="360"/>
+        </w:tabs>
+        <w:rPr>
+          <w:rtl w:val="0"/>
+        </w:rPr>
+      </w:pPr>
+      <w:r>
+        <w:rPr>
+          <w:rtl w:val="0"/>
+        </w:rPr>
+        <w:tab/>
+        <w:tab/>
+        <w:tab/>
+        <w:t>- isCancelledPressed</w:t>
+      </w:r>
+    </w:p>
+    <w:p>
+      <w:pPr>
+        <w:pStyle w:val="Body 2"/>
+        <w:tabs>
+          <w:tab w:val="left" w:pos="360"/>
+        </w:tabs>
+        <w:rPr>
+          <w:rtl w:val="0"/>
+        </w:rPr>
+      </w:pPr>
+      <w:r>
+        <w:rPr>
+          <w:rtl w:val="0"/>
+          <w:lang w:val="en-US"/>
+        </w:rPr>
+        <w:t>Credit</w:t>
+      </w:r>
+    </w:p>
+    <w:p>
+      <w:pPr>
+        <w:pStyle w:val="Body 2"/>
+        <w:tabs>
+          <w:tab w:val="left" w:pos="360"/>
+        </w:tabs>
+        <w:rPr>
+          <w:rtl w:val="0"/>
+        </w:rPr>
+      </w:pPr>
+      <w:r>
+        <w:rPr>
+          <w:rtl w:val="0"/>
+        </w:rPr>
+        <w:tab/>
+        <w:tab/>
+        <w:t>Methods:</w:t>
+      </w:r>
+    </w:p>
+    <w:p>
+      <w:pPr>
+        <w:pStyle w:val="Body 2"/>
+        <w:tabs>
+          <w:tab w:val="left" w:pos="360"/>
+        </w:tabs>
+        <w:rPr>
+          <w:rtl w:val="0"/>
+        </w:rPr>
+      </w:pPr>
+      <w:r>
+        <w:rPr>
+          <w:rtl w:val="0"/>
+        </w:rPr>
+        <w:tab/>
+        <w:tab/>
+        <w:tab/>
+        <w:t>- isCreditByCheckPressed</w:t>
+      </w:r>
+    </w:p>
+    <w:p>
+      <w:pPr>
+        <w:pStyle w:val="Body 2"/>
+        <w:tabs>
+          <w:tab w:val="left" w:pos="360"/>
+        </w:tabs>
+        <w:rPr>
+          <w:rtl w:val="0"/>
+        </w:rPr>
+      </w:pPr>
+      <w:r>
+        <w:rPr>
+          <w:rtl w:val="0"/>
+          <w:lang w:val="en-US"/>
+        </w:rPr>
+        <w:t>Credit Photo</w:t>
+      </w:r>
+    </w:p>
+    <w:p>
+      <w:pPr>
+        <w:pStyle w:val="Body 2"/>
+        <w:tabs>
+          <w:tab w:val="left" w:pos="360"/>
+        </w:tabs>
+        <w:rPr>
+          <w:rtl w:val="0"/>
+        </w:rPr>
+      </w:pPr>
+      <w:r>
+        <w:rPr>
+          <w:rtl w:val="0"/>
+        </w:rPr>
+        <w:tab/>
+        <w:tab/>
+        <w:t>Methods:</w:t>
+      </w:r>
+    </w:p>
+    <w:p>
+      <w:pPr>
+        <w:pStyle w:val="Body 2"/>
+        <w:tabs>
+          <w:tab w:val="left" w:pos="360"/>
+        </w:tabs>
+        <w:rPr>
+          <w:rtl w:val="0"/>
+        </w:rPr>
+      </w:pPr>
+      <w:r>
+        <w:rPr>
+          <w:rtl w:val="0"/>
+        </w:rPr>
+        <w:tab/>
+        <w:tab/>
+        <w:tab/>
+        <w:t>- getCheckPhoto</w:t>
+      </w:r>
+    </w:p>
+    <w:p>
+      <w:pPr>
+        <w:pStyle w:val="Body 2"/>
+        <w:tabs>
+          <w:tab w:val="left" w:pos="360"/>
+        </w:tabs>
+        <w:rPr>
+          <w:rtl w:val="0"/>
+        </w:rPr>
+      </w:pPr>
+      <w:r>
+        <w:rPr>
+          <w:rtl w:val="0"/>
+          <w:lang w:val="en-US"/>
+        </w:rPr>
+        <w:t>Check Photo Confirm</w:t>
+      </w:r>
+    </w:p>
+    <w:p>
+      <w:pPr>
+        <w:pStyle w:val="Body 2"/>
+        <w:tabs>
+          <w:tab w:val="left" w:pos="360"/>
+        </w:tabs>
+        <w:rPr>
+          <w:rtl w:val="0"/>
+        </w:rPr>
+      </w:pPr>
+      <w:r>
+        <w:rPr>
+          <w:rtl w:val="0"/>
+        </w:rPr>
+        <w:tab/>
+        <w:tab/>
+        <w:t>Methods:</w:t>
+      </w:r>
+    </w:p>
+    <w:p>
+      <w:pPr>
+        <w:pStyle w:val="Body 2"/>
+        <w:tabs>
+          <w:tab w:val="left" w:pos="360"/>
+        </w:tabs>
+        <w:rPr>
+          <w:rtl w:val="0"/>
+        </w:rPr>
+      </w:pPr>
+      <w:r>
+        <w:rPr>
+          <w:rtl w:val="0"/>
+        </w:rPr>
+        <w:tab/>
+        <w:tab/>
+        <w:tab/>
+        <w:t>- getCheckAmount</w:t>
+      </w:r>
+    </w:p>
+    <w:p>
+      <w:pPr>
+        <w:pStyle w:val="Body 2"/>
+        <w:tabs>
+          <w:tab w:val="left" w:pos="360"/>
+        </w:tabs>
+        <w:rPr>
+          <w:rtl w:val="0"/>
+        </w:rPr>
+      </w:pPr>
+      <w:r>
+        <w:rPr>
+          <w:rtl w:val="0"/>
+        </w:rPr>
+        <w:tab/>
+        <w:tab/>
+        <w:tab/>
+        <w:t>- displayCheckPhotoPreview</w:t>
+      </w:r>
+    </w:p>
+    <w:p>
+      <w:pPr>
+        <w:pStyle w:val="Body 2"/>
+        <w:tabs>
+          <w:tab w:val="left" w:pos="360"/>
+        </w:tabs>
+        <w:rPr>
+          <w:rtl w:val="0"/>
+        </w:rPr>
+      </w:pPr>
+      <w:r>
+        <w:rPr>
+          <w:rtl w:val="0"/>
+        </w:rPr>
+        <w:tab/>
+        <w:tab/>
+        <w:tab/>
+        <w:t>- isConfirmedPressed</w:t>
+      </w:r>
+    </w:p>
+    <w:p>
+      <w:pPr>
+        <w:pStyle w:val="Body 2"/>
+        <w:tabs>
+          <w:tab w:val="left" w:pos="360"/>
+        </w:tabs>
+        <w:rPr>
+          <w:rtl w:val="0"/>
+        </w:rPr>
+      </w:pPr>
+      <w:r>
+        <w:rPr>
+          <w:rtl w:val="0"/>
+        </w:rPr>
+        <w:tab/>
+        <w:tab/>
+        <w:tab/>
+        <w:t>- is Cancelled Pressed</w:t>
+      </w:r>
+    </w:p>
+    <w:p>
+      <w:pPr>
+        <w:pStyle w:val="Body 2"/>
+        <w:tabs>
+          <w:tab w:val="left" w:pos="360"/>
+        </w:tabs>
+        <w:rPr>
+          <w:rtl w:val="0"/>
+        </w:rPr>
+      </w:pPr>
+      <w:r>
+        <w:rPr>
+          <w:rtl w:val="0"/>
+          <w:lang w:val="en-US"/>
+        </w:rPr>
+        <w:t>Wire</w:t>
+      </w:r>
+    </w:p>
+    <w:p>
+      <w:pPr>
+        <w:pStyle w:val="Body 2"/>
+        <w:tabs>
+          <w:tab w:val="left" w:pos="360"/>
+        </w:tabs>
+        <w:rPr>
+          <w:rtl w:val="0"/>
+        </w:rPr>
+      </w:pPr>
+      <w:r>
+        <w:rPr>
+          <w:rtl w:val="0"/>
+        </w:rPr>
+        <w:tab/>
+        <w:tab/>
+        <w:t>Methods:</w:t>
+      </w:r>
+    </w:p>
+    <w:p>
+      <w:pPr>
+        <w:pStyle w:val="Body 2"/>
+        <w:tabs>
+          <w:tab w:val="left" w:pos="360"/>
+        </w:tabs>
+      </w:pPr>
+      <w:r>
+        <w:rPr>
+          <w:rtl w:val="0"/>
+        </w:rPr>
+        <w:tab/>
+        <w:tab/>
+        <w:tab/>
+      </w:r>
+      <w:r>
+        <w:rPr>
+          <w:rtl w:val="0"/>
+          <w:lang w:val="en-US"/>
+        </w:rPr>
+        <w:t>- getWireFrom</w:t>
+      </w:r>
+    </w:p>
+    <w:p>
+      <w:pPr>
+        <w:pStyle w:val="Body 2"/>
+        <w:tabs>
+          <w:tab w:val="left" w:pos="360"/>
+        </w:tabs>
+        <w:rPr>
+          <w:rtl w:val="0"/>
+        </w:rPr>
+      </w:pPr>
+      <w:r>
+        <w:rPr>
+          <w:rtl w:val="0"/>
+        </w:rPr>
+        <w:tab/>
+        <w:tab/>
+        <w:tab/>
+        <w:t>- getWireTo</w:t>
+      </w:r>
+    </w:p>
+    <w:p>
+      <w:pPr>
+        <w:pStyle w:val="Body 2"/>
+        <w:tabs>
+          <w:tab w:val="left" w:pos="360"/>
+        </w:tabs>
+        <w:rPr>
+          <w:rtl w:val="0"/>
+        </w:rPr>
+      </w:pPr>
+      <w:r>
+        <w:rPr>
+          <w:rtl w:val="0"/>
+        </w:rPr>
+        <w:tab/>
+        <w:tab/>
+        <w:tab/>
+        <w:t>- getWireAmount</w:t>
+      </w:r>
+    </w:p>
+    <w:p>
+      <w:pPr>
+        <w:pStyle w:val="Body 2"/>
+        <w:tabs>
+          <w:tab w:val="left" w:pos="360"/>
+        </w:tabs>
+        <w:rPr>
+          <w:rtl w:val="0"/>
+        </w:rPr>
+      </w:pPr>
+      <w:r>
+        <w:rPr>
+          <w:rtl w:val="0"/>
+        </w:rPr>
+        <w:tab/>
+        <w:tab/>
+        <w:tab/>
+        <w:t>- isConfirmPressed</w:t>
+      </w:r>
+    </w:p>
+    <w:p>
+      <w:pPr>
+        <w:pStyle w:val="Body 2"/>
+        <w:tabs>
+          <w:tab w:val="left" w:pos="360"/>
+        </w:tabs>
+        <w:rPr>
+          <w:rtl w:val="0"/>
+        </w:rPr>
+      </w:pPr>
+      <w:r>
+        <w:rPr>
+          <w:rtl w:val="0"/>
+          <w:lang w:val="en-US"/>
+        </w:rPr>
+        <w:t>Debit</w:t>
+      </w:r>
+    </w:p>
+    <w:p>
+      <w:pPr>
+        <w:pStyle w:val="Body 2"/>
+        <w:tabs>
+          <w:tab w:val="left" w:pos="360"/>
+        </w:tabs>
+        <w:rPr>
+          <w:rtl w:val="0"/>
+        </w:rPr>
+      </w:pPr>
+      <w:r>
+        <w:rPr>
+          <w:rtl w:val="0"/>
+        </w:rPr>
+        <w:tab/>
+        <w:tab/>
+        <w:t>Methods:</w:t>
+      </w:r>
+    </w:p>
+    <w:p>
+      <w:pPr>
+        <w:pStyle w:val="Body 2"/>
+        <w:tabs>
+          <w:tab w:val="left" w:pos="360"/>
+        </w:tabs>
+        <w:rPr>
+          <w:rtl w:val="0"/>
+        </w:rPr>
+      </w:pPr>
+      <w:r>
+        <w:rPr>
+          <w:rtl w:val="0"/>
+        </w:rPr>
+        <w:tab/>
+        <w:tab/>
+        <w:tab/>
+        <w:t>- getWithdrawalAmount</w:t>
+      </w:r>
+    </w:p>
+    <w:p>
+      <w:pPr>
+        <w:pStyle w:val="Body 2"/>
+        <w:tabs>
+          <w:tab w:val="left" w:pos="360"/>
+        </w:tabs>
+        <w:rPr>
+          <w:rtl w:val="0"/>
+        </w:rPr>
+      </w:pPr>
+      <w:r>
+        <w:rPr>
+          <w:rtl w:val="0"/>
+        </w:rPr>
+        <w:tab/>
+        <w:tab/>
+        <w:tab/>
+        <w:t>- isConfirmedPressed</w:t>
+      </w:r>
+    </w:p>
+    <w:p>
+      <w:pPr>
+        <w:pStyle w:val="Body 2"/>
+        <w:tabs>
+          <w:tab w:val="left" w:pos="360"/>
+        </w:tabs>
+        <w:rPr>
+          <w:rtl w:val="0"/>
+        </w:rPr>
+      </w:pPr>
+      <w:r>
+        <w:rPr>
+          <w:rtl w:val="0"/>
+          <w:lang w:val="en-US"/>
+        </w:rPr>
+        <w:t>Debit Confirm</w:t>
+      </w:r>
+    </w:p>
+    <w:p>
+      <w:pPr>
+        <w:pStyle w:val="Body 2"/>
+        <w:tabs>
+          <w:tab w:val="left" w:pos="360"/>
+        </w:tabs>
+        <w:rPr>
+          <w:rtl w:val="0"/>
+        </w:rPr>
+      </w:pPr>
+      <w:r>
+        <w:rPr>
+          <w:rtl w:val="0"/>
+        </w:rPr>
+        <w:tab/>
+        <w:tab/>
+        <w:t>Methods:</w:t>
+      </w:r>
+    </w:p>
+    <w:p>
+      <w:pPr>
+        <w:pStyle w:val="Body 2"/>
+        <w:tabs>
+          <w:tab w:val="left" w:pos="360"/>
+        </w:tabs>
+        <w:rPr>
+          <w:rtl w:val="0"/>
+        </w:rPr>
+      </w:pPr>
+      <w:r>
+        <w:rPr>
+          <w:rtl w:val="0"/>
+        </w:rPr>
+        <w:tab/>
+        <w:tab/>
+        <w:tab/>
+        <w:t>- displayWithdrawalAmount</w:t>
+      </w:r>
+    </w:p>
+    <w:p>
+      <w:pPr>
+        <w:pStyle w:val="Body 2"/>
+        <w:tabs>
+          <w:tab w:val="left" w:pos="360"/>
+        </w:tabs>
+        <w:rPr>
+          <w:rtl w:val="0"/>
+        </w:rPr>
+      </w:pPr>
+      <w:r>
+        <w:rPr>
+          <w:rtl w:val="0"/>
+        </w:rPr>
+        <w:tab/>
+        <w:tab/>
+        <w:tab/>
+        <w:t>- isConfirmedPressed</w:t>
+      </w:r>
+    </w:p>
+    <w:p>
+      <w:pPr>
+        <w:pStyle w:val="Body 2"/>
+        <w:tabs>
+          <w:tab w:val="left" w:pos="360"/>
+        </w:tabs>
+        <w:rPr>
+          <w:rtl w:val="0"/>
+        </w:rPr>
+      </w:pPr>
+      <w:r>
+        <w:rPr>
+          <w:rtl w:val="0"/>
+          <w:lang w:val="en-US"/>
+        </w:rPr>
+        <w:t>Close</w:t>
+      </w:r>
+    </w:p>
+    <w:p>
+      <w:pPr>
+        <w:pStyle w:val="Body 2"/>
+        <w:tabs>
+          <w:tab w:val="left" w:pos="360"/>
+        </w:tabs>
+        <w:rPr>
+          <w:rtl w:val="0"/>
+        </w:rPr>
+      </w:pPr>
+      <w:r>
+        <w:rPr>
+          <w:rtl w:val="0"/>
+        </w:rPr>
+        <w:tab/>
+        <w:tab/>
+        <w:t>Methods:</w:t>
+      </w:r>
+    </w:p>
+    <w:p>
+      <w:pPr>
+        <w:pStyle w:val="Body 2"/>
+        <w:tabs>
+          <w:tab w:val="left" w:pos="360"/>
+        </w:tabs>
+        <w:rPr>
+          <w:rtl w:val="0"/>
+        </w:rPr>
+      </w:pPr>
+      <w:r>
+        <w:rPr>
+          <w:rtl w:val="0"/>
+        </w:rPr>
+        <w:tab/>
+        <w:tab/>
+        <w:tab/>
+        <w:t>- isBalanceZero</w:t>
+      </w:r>
+    </w:p>
+    <w:p>
+      <w:pPr>
+        <w:pStyle w:val="Body 2"/>
+        <w:tabs>
+          <w:tab w:val="left" w:pos="360"/>
+        </w:tabs>
+        <w:rPr>
+          <w:rtl w:val="0"/>
+        </w:rPr>
+      </w:pPr>
+      <w:r>
+        <w:rPr>
+          <w:rtl w:val="0"/>
+        </w:rPr>
+        <w:tab/>
+        <w:tab/>
+        <w:tab/>
+        <w:t>- getUserPassword</w:t>
+      </w:r>
+    </w:p>
+    <w:p>
+      <w:pPr>
+        <w:pStyle w:val="Body 2"/>
+        <w:tabs>
+          <w:tab w:val="left" w:pos="360"/>
+        </w:tabs>
+        <w:rPr>
+          <w:rtl w:val="0"/>
+        </w:rPr>
+      </w:pPr>
+      <w:r>
+        <w:rPr>
+          <w:rtl w:val="0"/>
+        </w:rPr>
+        <w:tab/>
+        <w:tab/>
+        <w:t>- isConfirmedPressed</w:t>
+      </w:r>
+    </w:p>
+    <w:p>
+      <w:pPr>
+        <w:pStyle w:val="Body 2"/>
+        <w:tabs>
+          <w:tab w:val="left" w:pos="360"/>
+        </w:tabs>
+        <w:rPr>
+          <w:rtl w:val="0"/>
+        </w:rPr>
+      </w:pPr>
+    </w:p>
+    <w:p>
+      <w:pPr>
+        <w:pStyle w:val="Body 2"/>
+        <w:tabs>
+          <w:tab w:val="left" w:pos="360"/>
+        </w:tabs>
+        <w:rPr>
+          <w:rtl w:val="0"/>
+        </w:rPr>
+      </w:pPr>
+      <w:r>
+        <w:rPr>
+          <w:rtl w:val="0"/>
+        </w:rPr>
+        <w:tab/>
+        <w:tab/>
+      </w:r>
+    </w:p>
+    <w:p>
+      <w:pPr>
+        <w:pStyle w:val="Body 2"/>
+        <w:tabs>
+          <w:tab w:val="left" w:pos="360"/>
+        </w:tabs>
+      </w:pPr>
+    </w:p>
+    <w:p>
+      <w:pPr>
+        <w:pStyle w:val="Body 2"/>
+        <w:tabs>
+          <w:tab w:val="left" w:pos="360"/>
+        </w:tabs>
+        <w:rPr>
+          <w:rtl w:val="0"/>
+        </w:rPr>
+      </w:pPr>
+      <w:r>
+        <w:rPr>
+          <w:rtl w:val="0"/>
+        </w:rPr>
+        <w:tab/>
+        <w:tab/>
       </w:r>
     </w:p>
     <w:tbl>

</xml_diff>